<commit_message>
Se avanza ejercicio hasta requerimiento 3
</commit_message>
<xml_diff>
--- a/GestionRestaurantesMentoria/Mentoria4.docx
+++ b/GestionRestaurantesMentoria/Mentoria4.docx
@@ -3698,7 +3698,19 @@
         </w:numPr>
       </w:pPr>
       <w:r>
-        <w:t>Todas las naves deben estar en una sola lista</w:t>
+        <w:t>Tod</w:t>
+      </w:r>
+      <w:r>
+        <w:t>o</w:t>
+      </w:r>
+      <w:r>
+        <w:t>s l</w:t>
+      </w:r>
+      <w:r>
+        <w:t xml:space="preserve">os restaurantes </w:t>
+      </w:r>
+      <w:r>
+        <w:t>deben estar en una sola lista</w:t>
       </w:r>
     </w:p>
     <w:p>

</xml_diff>